<commit_message>
Labels and result improvments
</commit_message>
<xml_diff>
--- a/docs/Navigačný systém dokumentacia.docx
+++ b/docs/Navigačný systém dokumentacia.docx
@@ -353,139 +353,71 @@
           <w:lang w:val="sk-SK"/>
         </w:rPr>
       </w:pPr>
-      <w:proofErr w:type="spellStart"/>
-      <w:r>
-        <w:rPr>
-          <w:lang w:val="sk-SK"/>
-        </w:rPr>
-        <w:t>NavigationNode</w:t>
-      </w:r>
-      <w:proofErr w:type="spellEnd"/>
-      <w:r>
-        <w:rPr>
-          <w:lang w:val="sk-SK"/>
-        </w:rPr>
-        <w:t xml:space="preserve"> : Reprezentuje jeden bod grafu a ukladá informácie o pravdepodobnostiach trvaní do iných bodov.</w:t>
-      </w:r>
-    </w:p>
-    <w:p>
-      <w:pPr>
-        <w:pStyle w:val="NormalWeb"/>
-        <w:spacing w:after="0" w:line="240" w:lineRule="auto"/>
-        <w:rPr>
-          <w:lang w:val="sk-SK"/>
-        </w:rPr>
-      </w:pPr>
-      <w:proofErr w:type="spellStart"/>
-      <w:r>
-        <w:rPr>
-          <w:lang w:val="sk-SK"/>
-        </w:rPr>
-        <w:t>NavigationRoute</w:t>
-      </w:r>
-      <w:proofErr w:type="spellEnd"/>
-      <w:r>
-        <w:rPr>
-          <w:lang w:val="sk-SK"/>
-        </w:rPr>
-        <w:t xml:space="preserve"> : Reprezentuje jednu cestu z bodu A do E s možnosťou použitia obchádzky s istou pravdepodobnostnou</w:t>
-      </w:r>
-    </w:p>
-    <w:p>
-      <w:pPr>
-        <w:pStyle w:val="NormalWeb"/>
-        <w:spacing w:after="0" w:line="240" w:lineRule="auto"/>
-        <w:rPr>
-          <w:lang w:val="sk-SK"/>
-        </w:rPr>
-      </w:pPr>
-      <w:proofErr w:type="spellStart"/>
-      <w:r>
-        <w:rPr>
-          <w:lang w:val="sk-SK"/>
-        </w:rPr>
-        <w:t>NavigationSimulation</w:t>
-      </w:r>
-      <w:proofErr w:type="spellEnd"/>
-      <w:r>
-        <w:rPr>
-          <w:lang w:val="sk-SK"/>
-        </w:rPr>
-        <w:t>: Reprezentuje simuláciu prechodu z bodu A do E a počíta dobu trvania trasy pre jednu replikáciu</w:t>
-      </w:r>
-    </w:p>
-    <w:p>
-      <w:pPr>
-        <w:pStyle w:val="NormalWeb"/>
-        <w:spacing w:after="0" w:line="240" w:lineRule="auto"/>
-        <w:rPr>
-          <w:lang w:val="sk-SK"/>
-        </w:rPr>
-      </w:pPr>
-      <w:proofErr w:type="spellStart"/>
-      <w:r>
-        <w:rPr>
-          <w:lang w:val="sk-SK"/>
-        </w:rPr>
-        <w:t>SimulationCore</w:t>
-      </w:r>
-      <w:proofErr w:type="spellEnd"/>
-      <w:r>
-        <w:rPr>
-          <w:lang w:val="sk-SK"/>
-        </w:rPr>
-        <w:t>: Obsahuje priemerne časy trvania jednotlivých tras a počíta replikácie danej simulácie</w:t>
-      </w:r>
-    </w:p>
-    <w:p>
-      <w:pPr>
-        <w:pStyle w:val="NormalWeb"/>
-        <w:spacing w:after="0" w:line="240" w:lineRule="auto"/>
-        <w:rPr>
-          <w:lang w:val="sk-SK"/>
-        </w:rPr>
-      </w:pPr>
-      <w:proofErr w:type="spellStart"/>
-      <w:r>
-        <w:rPr>
-          <w:lang w:val="sk-SK"/>
-        </w:rPr>
-        <w:t>MainWindow</w:t>
-      </w:r>
-      <w:proofErr w:type="spellEnd"/>
-      <w:r>
-        <w:rPr>
-          <w:lang w:val="sk-SK"/>
-        </w:rPr>
-        <w:t xml:space="preserve"> : Hlavne okno aplikácie obsahuje zadanie vstupov simulácie(počet </w:t>
-      </w:r>
-      <w:proofErr w:type="spellStart"/>
-      <w:r>
-        <w:rPr>
-          <w:lang w:val="sk-SK"/>
-        </w:rPr>
-        <w:t>replikácii,počet</w:t>
-      </w:r>
-      <w:proofErr w:type="spellEnd"/>
-      <w:r>
-        <w:rPr>
-          <w:lang w:val="sk-SK"/>
-        </w:rPr>
-        <w:t xml:space="preserve"> preskočených simulácii) a graf priebehu priemernej doby trvania časovo najefektívnejšej trasy pomocou nuget knižnice </w:t>
-      </w:r>
-      <w:proofErr w:type="spellStart"/>
-      <w:r>
-        <w:rPr>
-          <w:lang w:val="sk-SK"/>
-        </w:rPr>
-        <w:t>LiveCharts</w:t>
-      </w:r>
-      <w:proofErr w:type="spellEnd"/>
-      <w:r>
-        <w:rPr>
-          <w:lang w:val="sk-SK"/>
-        </w:rPr>
-        <w:t xml:space="preserve"> </w:t>
+      <w:r>
+        <w:rPr>
+          <w:lang w:val="sk-SK"/>
+        </w:rPr>
+        <w:t>NavigationNode : Reprezentuje jeden bod grafu a ukladá informácie o pravdepodobnostiach trvaní do iných bodov.</w:t>
+      </w:r>
+    </w:p>
+    <w:p>
+      <w:pPr>
+        <w:pStyle w:val="NormalWeb"/>
+        <w:spacing w:after="0" w:line="240" w:lineRule="auto"/>
+        <w:rPr>
+          <w:lang w:val="sk-SK"/>
+        </w:rPr>
+      </w:pPr>
+      <w:r>
+        <w:rPr>
+          <w:lang w:val="sk-SK"/>
+        </w:rPr>
+        <w:t>NavigationRoute : Reprezentuje jednu cestu z bodu A do E s možnosťou použitia obchádzky s istou pravdepodobnostnou</w:t>
+      </w:r>
+    </w:p>
+    <w:p>
+      <w:pPr>
+        <w:pStyle w:val="NormalWeb"/>
+        <w:spacing w:after="0" w:line="240" w:lineRule="auto"/>
+        <w:rPr>
+          <w:lang w:val="sk-SK"/>
+        </w:rPr>
+      </w:pPr>
+      <w:r>
+        <w:rPr>
+          <w:lang w:val="sk-SK"/>
+        </w:rPr>
+        <w:t>NavigationSimulation: Reprezentuje simuláciu prechodu z bodu A do E a počíta dobu trvania trasy pre jednu replikáciu</w:t>
+      </w:r>
+    </w:p>
+    <w:p>
+      <w:pPr>
+        <w:pStyle w:val="NormalWeb"/>
+        <w:spacing w:after="0" w:line="240" w:lineRule="auto"/>
+        <w:rPr>
+          <w:lang w:val="sk-SK"/>
+        </w:rPr>
+      </w:pPr>
+      <w:r>
+        <w:rPr>
+          <w:lang w:val="sk-SK"/>
+        </w:rPr>
+        <w:t>SimulationCore: Obsahuje priemerne časy trvania jednotlivých tras a počíta replikácie danej simulácie</w:t>
+      </w:r>
+    </w:p>
+    <w:p>
+      <w:pPr>
+        <w:pStyle w:val="NormalWeb"/>
+        <w:spacing w:after="0" w:line="240" w:lineRule="auto"/>
+        <w:rPr>
+          <w:lang w:val="sk-SK"/>
+        </w:rPr>
+      </w:pPr>
+      <w:r>
+        <w:rPr>
+          <w:lang w:val="sk-SK"/>
+        </w:rPr>
+        <w:t xml:space="preserve">MainWindow : Hlavne okno aplikácie obsahuje zadanie vstupov simulácie(počet replikácii,počet preskočených simulácii) a graf priebehu priemernej doby trvania časovo najefektívnejšej trasy pomocou nuget knižnice LiveCharts </w:t>
       </w:r>
       <w:r>
         <w:t>(</w:t>
@@ -512,91 +444,7 @@
         <w:rPr>
           <w:lang w:val="sk-SK"/>
         </w:rPr>
-        <w:t xml:space="preserve">Priečinok </w:t>
-      </w:r>
-      <w:proofErr w:type="spellStart"/>
-      <w:r>
-        <w:rPr>
-          <w:lang w:val="sk-SK"/>
-        </w:rPr>
-        <w:t>RandomDistributions</w:t>
-      </w:r>
-      <w:proofErr w:type="spellEnd"/>
-      <w:r>
-        <w:rPr>
-          <w:lang w:val="sk-SK"/>
-        </w:rPr>
-        <w:t xml:space="preserve"> obsahuje triedy zaobaľujúce triedu </w:t>
-      </w:r>
-      <w:proofErr w:type="spellStart"/>
-      <w:r>
-        <w:rPr>
-          <w:lang w:val="sk-SK"/>
-        </w:rPr>
-        <w:t>Random</w:t>
-      </w:r>
-      <w:proofErr w:type="spellEnd"/>
-      <w:r>
-        <w:rPr>
-          <w:lang w:val="sk-SK"/>
-        </w:rPr>
-        <w:t xml:space="preserve">, na korektne </w:t>
-      </w:r>
-      <w:proofErr w:type="spellStart"/>
-      <w:r>
-        <w:rPr>
-          <w:lang w:val="sk-SK"/>
-        </w:rPr>
-        <w:t>použivanie</w:t>
-      </w:r>
-      <w:proofErr w:type="spellEnd"/>
-      <w:r>
-        <w:rPr>
-          <w:lang w:val="sk-SK"/>
-        </w:rPr>
-        <w:t xml:space="preserve"> rovnomerných náhodných rozdelení a náhodný generátor násad pre tieto rozdelenia </w:t>
-      </w:r>
-      <w:proofErr w:type="spellStart"/>
-      <w:r>
-        <w:rPr>
-          <w:lang w:val="sk-SK"/>
-        </w:rPr>
-        <w:t>SeedGenerator</w:t>
-      </w:r>
-      <w:proofErr w:type="spellEnd"/>
-      <w:r>
-        <w:rPr>
-          <w:lang w:val="sk-SK"/>
-        </w:rPr>
-        <w:t xml:space="preserve">. Týmito triedami sú </w:t>
-      </w:r>
-      <w:proofErr w:type="spellStart"/>
-      <w:r>
-        <w:rPr>
-          <w:lang w:val="sk-SK"/>
-        </w:rPr>
-        <w:t>RandomEmpirical,RandomUniformContinuous</w:t>
-      </w:r>
-      <w:proofErr w:type="spellEnd"/>
-      <w:r>
-        <w:rPr>
-          <w:lang w:val="sk-SK"/>
-        </w:rPr>
-        <w:t xml:space="preserve"> a </w:t>
-      </w:r>
-      <w:proofErr w:type="spellStart"/>
-      <w:r>
-        <w:rPr>
-          <w:lang w:val="sk-SK"/>
-        </w:rPr>
-        <w:t>RandomUniformDiscrete</w:t>
-      </w:r>
-      <w:proofErr w:type="spellEnd"/>
-      <w:r>
-        <w:rPr>
-          <w:lang w:val="sk-SK"/>
-        </w:rPr>
-        <w:t>.</w:t>
+        <w:t>Priečinok RandomDistributions obsahuje triedy zaobaľujúce triedu Random, na korektne použivanie rovnomerných náhodných rozdelení a náhodný generátor násad pre tieto rozdelenia SeedGenerator. Týmito triedami sú RandomEmpirical,RandomUniformContinuous a RandomUniformDiscrete.</w:t>
       </w:r>
     </w:p>
     <w:p>
@@ -843,14 +691,15 @@
           <w:docGrid w:linePitch="360"/>
         </w:sectPr>
       </w:pPr>
+      <w:bookmarkStart w:id="0" w:name="_GoBack"/>
       <w:r>
         <w:rPr>
           <w:noProof/>
         </w:rPr>
         <w:drawing>
-          <wp:inline distT="0" distB="0" distL="0" distR="0" wp14:anchorId="5BC61D3D" wp14:editId="5D19BF47">
-            <wp:extent cx="8774384" cy="4800600"/>
-            <wp:effectExtent l="0" t="0" r="8255" b="0"/>
+          <wp:inline distT="0" distB="0" distL="0" distR="0" wp14:anchorId="3D1464ED" wp14:editId="2A298331">
+            <wp:extent cx="8656320" cy="4869180"/>
+            <wp:effectExtent l="0" t="0" r="0" b="7620"/>
             <wp:docPr id="1" name="Picture 1"/>
             <wp:cNvGraphicFramePr>
               <a:graphicFrameLocks xmlns:a="http://schemas.openxmlformats.org/drawingml/2006/main" noChangeAspect="1"/>
@@ -862,27 +711,20 @@
                     <pic:cNvPr id="1" name=""/>
                     <pic:cNvPicPr/>
                   </pic:nvPicPr>
-                  <pic:blipFill rotWithShape="1">
+                  <pic:blipFill>
                     <a:blip r:embed="rId4"/>
-                    <a:srcRect t="2735"/>
-                    <a:stretch/>
+                    <a:stretch>
+                      <a:fillRect/>
+                    </a:stretch>
                   </pic:blipFill>
-                  <pic:spPr bwMode="auto">
+                  <pic:spPr>
                     <a:xfrm>
                       <a:off x="0" y="0"/>
-                      <a:ext cx="8794929" cy="4811841"/>
+                      <a:ext cx="8661580" cy="4872139"/>
                     </a:xfrm>
                     <a:prstGeom prst="rect">
                       <a:avLst/>
                     </a:prstGeom>
-                    <a:ln>
-                      <a:noFill/>
-                    </a:ln>
-                    <a:extLst>
-                      <a:ext uri="{53640926-AAD7-44D8-BBD7-CCE9431645EC}">
-                        <a14:shadowObscured xmlns:a14="http://schemas.microsoft.com/office/drawing/2010/main"/>
-                      </a:ext>
-                    </a:extLst>
                   </pic:spPr>
                 </pic:pic>
               </a:graphicData>
@@ -890,15 +732,14 @@
           </wp:inline>
         </w:drawing>
       </w:r>
-    </w:p>
-    <w:p>
-      <w:pPr>
-        <w:rPr>
-          <w:lang w:val="sk-SK"/>
-        </w:rPr>
-      </w:pPr>
-      <w:bookmarkStart w:id="0" w:name="_GoBack"/>
       <w:bookmarkEnd w:id="0"/>
+    </w:p>
+    <w:p>
+      <w:pPr>
+        <w:rPr>
+          <w:lang w:val="sk-SK"/>
+        </w:rPr>
+      </w:pPr>
     </w:p>
     <w:sectPr>
       <w:pgSz w:w="12240" w:h="15840"/>
@@ -927,7 +768,7 @@
       </w:pPr>
     </w:pPrDefault>
   </w:docDefaults>
-  <w:latentStyles w:defLockedState="0" w:defUIPriority="99" w:defSemiHidden="0" w:defUnhideWhenUsed="0" w:defQFormat="0" w:count="375">
+  <w:latentStyles w:defLockedState="0" w:defUIPriority="99" w:defSemiHidden="0" w:defUnhideWhenUsed="0" w:defQFormat="0" w:count="376">
     <w:lsdException w:name="Normal" w:uiPriority="0" w:qFormat="1"/>
     <w:lsdException w:name="heading 1" w:uiPriority="9" w:qFormat="1"/>
     <w:lsdException w:name="heading 2" w:semiHidden="1" w:uiPriority="9" w:unhideWhenUsed="1" w:qFormat="1"/>
@@ -1033,7 +874,6 @@
     <w:lsdException w:name="HTML Sample" w:semiHidden="1" w:unhideWhenUsed="1"/>
     <w:lsdException w:name="HTML Typewriter" w:semiHidden="1" w:unhideWhenUsed="1"/>
     <w:lsdException w:name="HTML Variable" w:semiHidden="1" w:unhideWhenUsed="1"/>
-    <w:lsdException w:name="Normal Table" w:semiHidden="1" w:unhideWhenUsed="1"/>
     <w:lsdException w:name="annotation subject" w:semiHidden="1" w:unhideWhenUsed="1"/>
     <w:lsdException w:name="No List" w:semiHidden="1" w:unhideWhenUsed="1"/>
     <w:lsdException w:name="Outline List 1" w:semiHidden="1" w:unhideWhenUsed="1"/>
@@ -1080,10 +920,8 @@
     <w:lsdException w:name="Table Subtle 2" w:semiHidden="1" w:unhideWhenUsed="1"/>
     <w:lsdException w:name="Table Web 1" w:semiHidden="1" w:unhideWhenUsed="1"/>
     <w:lsdException w:name="Table Web 2" w:semiHidden="1" w:unhideWhenUsed="1"/>
-    <w:lsdException w:name="Table Web 3" w:semiHidden="1" w:unhideWhenUsed="1"/>
     <w:lsdException w:name="Balloon Text" w:semiHidden="1" w:unhideWhenUsed="1"/>
     <w:lsdException w:name="Table Grid" w:uiPriority="39"/>
-    <w:lsdException w:name="Table Theme" w:semiHidden="1" w:unhideWhenUsed="1"/>
     <w:lsdException w:name="Placeholder Text" w:semiHidden="1"/>
     <w:lsdException w:name="No Spacing" w:uiPriority="1" w:qFormat="1"/>
     <w:lsdException w:name="Light Shading" w:uiPriority="60"/>
@@ -1303,6 +1141,7 @@
     <w:lsdException w:name="Smart Hyperlink" w:semiHidden="1" w:unhideWhenUsed="1"/>
     <w:lsdException w:name="Hashtag" w:semiHidden="1" w:unhideWhenUsed="1"/>
     <w:lsdException w:name="Unresolved Mention" w:semiHidden="1" w:unhideWhenUsed="1"/>
+    <w:lsdException w:name="Smart Link" w:semiHidden="1" w:unhideWhenUsed="1"/>
   </w:latentStyles>
   <w:style w:type="paragraph" w:default="1" w:styleId="Normal">
     <w:name w:val="Normal"/>

</xml_diff>